<commit_message>
Update Research Methodology Course Iterations.docx
</commit_message>
<xml_diff>
--- a/docs/Study Content/Research Methodology/Assets/Research Methodology Course Iterations.docx
+++ b/docs/Study Content/Research Methodology/Assets/Research Methodology Course Iterations.docx
@@ -475,6 +475,101 @@
       </w:r>
       <w:r>
         <w:t>Datalab</w:t>
+      </w:r>
+    </w:p>
+    <w:p>
+      <w:pPr>
+        <w:pStyle w:val="ListParagraph"/>
+        <w:numPr>
+          <w:ilvl w:val="0"/>
+          <w:numId w:val="1"/>
+        </w:numPr>
+      </w:pPr>
+      <w:r>
+        <w:rPr>
+          <w:lang w:val="en-US"/>
+        </w:rPr>
+        <w:t>Codebook Inspiration:</w:t>
+      </w:r>
+    </w:p>
+    <w:p>
+      <w:pPr>
+        <w:pStyle w:val="ListParagraph"/>
+        <w:numPr>
+          <w:ilvl w:val="1"/>
+          <w:numId w:val="1"/>
+        </w:numPr>
+      </w:pPr>
+      <w:hyperlink r:id="rId7" w:history="1">
+        <w:r>
+          <w:rPr>
+            <w:rStyle w:val="Hyperlink"/>
+          </w:rPr>
+          <w:t>https://storage.googleapis.com/openimages/web/factsfigures_v7.html#data-organization</w:t>
+        </w:r>
+      </w:hyperlink>
+      <w:r>
+        <w:t xml:space="preserve"> </w:t>
+      </w:r>
+    </w:p>
+    <w:p>
+      <w:pPr>
+        <w:pStyle w:val="ListParagraph"/>
+        <w:numPr>
+          <w:ilvl w:val="1"/>
+          <w:numId w:val="1"/>
+        </w:numPr>
+      </w:pPr>
+      <w:hyperlink r:id="rId8" w:history="1">
+        <w:r>
+          <w:rPr>
+            <w:rStyle w:val="Hyperlink"/>
+          </w:rPr>
+          <w:t>https://spacetx-starfish.readthedocs.io/en/mcai-api-additions/help_and_reference/spacetx-format/input_formats/SpaceTxFormat/index.html#sptx-codebook-format</w:t>
+        </w:r>
+      </w:hyperlink>
+      <w:r>
+        <w:t xml:space="preserve"> </w:t>
+      </w:r>
+    </w:p>
+    <w:p>
+      <w:pPr>
+        <w:pStyle w:val="ListParagraph"/>
+        <w:numPr>
+          <w:ilvl w:val="1"/>
+          <w:numId w:val="1"/>
+        </w:numPr>
+      </w:pPr>
+      <w:hyperlink r:id="rId9" w:history="1">
+        <w:r>
+          <w:rPr>
+            <w:rStyle w:val="Hyperlink"/>
+          </w:rPr>
+          <w:t>https://www.sciencedirect.com/science/article/pii/S1018364713000761</w:t>
+        </w:r>
+      </w:hyperlink>
+      <w:r>
+        <w:t xml:space="preserve"> </w:t>
+      </w:r>
+    </w:p>
+    <w:p>
+      <w:pPr>
+        <w:pStyle w:val="ListParagraph"/>
+        <w:numPr>
+          <w:ilvl w:val="1"/>
+          <w:numId w:val="1"/>
+        </w:numPr>
+      </w:pPr>
+      <w:hyperlink r:id="rId10" w:history="1">
+        <w:r>
+          <w:rPr>
+            <w:rStyle w:val="Hyperlink"/>
+          </w:rPr>
+          <w:t>https://link.springer.com/chapter/10.1007/978-3-540-88690-7_52</w:t>
+        </w:r>
+      </w:hyperlink>
+      <w:r>
+        <w:t xml:space="preserve"> </w:t>
       </w:r>
     </w:p>
     <w:sectPr>

</xml_diff>

<commit_message>
add  codebook iteration plans for next block
</commit_message>
<xml_diff>
--- a/docs/Study Content/Research Methodology/Assets/Research Methodology Course Iterations.docx
+++ b/docs/Study Content/Research Methodology/Assets/Research Methodology Course Iterations.docx
@@ -500,7 +500,7 @@
           <w:numId w:val="1"/>
         </w:numPr>
       </w:pPr>
-      <w:hyperlink r:id="rId7" w:history="1">
+      <w:hyperlink r:id="rId7" w:anchor="data-organization" w:history="1">
         <w:r>
           <w:rPr>
             <w:rStyle w:val="Hyperlink"/>
@@ -520,7 +520,7 @@
           <w:numId w:val="1"/>
         </w:numPr>
       </w:pPr>
-      <w:hyperlink r:id="rId8" w:history="1">
+      <w:hyperlink r:id="rId8" w:anchor="sptx-codebook-format" w:history="1">
         <w:r>
           <w:rPr>
             <w:rStyle w:val="Hyperlink"/>
@@ -569,6 +569,61 @@
         </w:r>
       </w:hyperlink>
       <w:r>
+        <w:t xml:space="preserve"> </w:t>
+      </w:r>
+    </w:p>
+    <w:p>
+      <w:pPr>
+        <w:pStyle w:val="ListParagraph"/>
+        <w:numPr>
+          <w:ilvl w:val="1"/>
+          <w:numId w:val="1"/>
+        </w:numPr>
+      </w:pPr>
+      <w:r>
+        <w:rPr>
+          <w:lang w:val="en-NL"/>
+        </w:rPr>
+        <w:t>Good tip for Alican to incorporate for next block:</w:t>
+      </w:r>
+    </w:p>
+    <w:p>
+      <w:pPr>
+        <w:pStyle w:val="ListParagraph"/>
+        <w:numPr>
+          <w:ilvl w:val="2"/>
+          <w:numId w:val="1"/>
+        </w:numPr>
+      </w:pPr>
+      <w:hyperlink r:id="rId11" w:history="1">
+        <w:r>
+          <w:rPr>
+            <w:rStyle w:val="Hyperlink"/>
+          </w:rPr>
+          <w:t>https://arxiv.org/pdf/1803.09010.pdf</w:t>
+        </w:r>
+      </w:hyperlink>
+    </w:p>
+    <w:p>
+      <w:pPr>
+        <w:pStyle w:val="ListParagraph"/>
+        <w:numPr>
+          <w:ilvl w:val="2"/>
+          <w:numId w:val="1"/>
+        </w:numPr>
+      </w:pPr>
+      <w:hyperlink r:id="rId12" w:history="1">
+        <w:r>
+          <w:rPr>
+            <w:rStyle w:val="Hyperlink"/>
+          </w:rPr>
+          <w:t>https://arxiv.org/pdf/1810.03993.pdf</w:t>
+        </w:r>
+      </w:hyperlink>
+      <w:r>
+        <w:rPr>
+          <w:lang w:val="en-NL"/>
+        </w:rPr>
         <w:t xml:space="preserve"> </w:t>
       </w:r>
     </w:p>

</xml_diff>